<commit_message>
FLow Charts almost finished
</commit_message>
<xml_diff>
--- a/Documentation/Interim Report.docx
+++ b/Documentation/Interim Report.docx
@@ -9161,6 +9161,20 @@
                       <w:rFonts w:ascii="Calibri" w:eastAsia="Times New Roman" w:hAnsi="Calibri" w:cs="Times New Roman"/>
                       <w:color w:val="000000"/>
                     </w:rPr>
+                    <w:t>000</w:t>
+                  </w:r>
+                  <w:r>
+                    <w:rPr>
+                      <w:rFonts w:ascii="Calibri" w:eastAsia="Times New Roman" w:hAnsi="Calibri" w:cs="Times New Roman"/>
+                      <w:color w:val="000000"/>
+                    </w:rPr>
+                    <w:br/>
+                  </w:r>
+                  <w:r>
+                    <w:rPr>
+                      <w:rFonts w:ascii="Calibri" w:eastAsia="Times New Roman" w:hAnsi="Calibri" w:cs="Times New Roman"/>
+                      <w:color w:val="000000"/>
+                    </w:rPr>
                     <w:t>0</w:t>
                   </w:r>
                   <w:r>
@@ -9168,49 +9182,7 @@
                       <w:rFonts w:ascii="Calibri" w:eastAsia="Times New Roman" w:hAnsi="Calibri" w:cs="Times New Roman"/>
                       <w:color w:val="000000"/>
                     </w:rPr>
-                    <w:t>10</w:t>
-                  </w:r>
-                  <w:r>
-                    <w:rPr>
-                      <w:rFonts w:ascii="Calibri" w:eastAsia="Times New Roman" w:hAnsi="Calibri" w:cs="Times New Roman"/>
-                      <w:color w:val="000000"/>
-                    </w:rPr>
-                    <w:br/>
-                  </w:r>
-                  <w:r>
-                    <w:rPr>
-                      <w:rFonts w:ascii="Calibri" w:eastAsia="Times New Roman" w:hAnsi="Calibri" w:cs="Times New Roman"/>
-                      <w:color w:val="000000"/>
-                    </w:rPr>
-                    <w:t>0</w:t>
-                  </w:r>
-                  <w:r>
-                    <w:rPr>
-                      <w:rFonts w:ascii="Calibri" w:eastAsia="Times New Roman" w:hAnsi="Calibri" w:cs="Times New Roman"/>
-                      <w:color w:val="000000"/>
-                    </w:rPr>
-                    <w:t>11</w:t>
-                  </w:r>
-                  <w:r>
-                    <w:rPr>
-                      <w:rFonts w:ascii="Calibri" w:eastAsia="Times New Roman" w:hAnsi="Calibri" w:cs="Times New Roman"/>
-                      <w:color w:val="000000"/>
-                    </w:rPr>
-                    <w:br/>
-                  </w:r>
-                  <w:r>
-                    <w:rPr>
-                      <w:rFonts w:ascii="Calibri" w:eastAsia="Times New Roman" w:hAnsi="Calibri" w:cs="Times New Roman"/>
-                      <w:color w:val="000000"/>
-                    </w:rPr>
-                    <w:t>0</w:t>
-                  </w:r>
-                  <w:r>
-                    <w:rPr>
-                      <w:rFonts w:ascii="Calibri" w:eastAsia="Times New Roman" w:hAnsi="Calibri" w:cs="Times New Roman"/>
-                      <w:color w:val="000000"/>
-                    </w:rPr>
-                    <w:t>10</w:t>
+                    <w:t>01</w:t>
                   </w:r>
                 </w:p>
               </w:tc>
@@ -9344,8 +9316,6 @@
               </w:rPr>
               <w:t>is</w:t>
             </w:r>
-            <w:bookmarkStart w:id="0" w:name="_GoBack"/>
-            <w:bookmarkEnd w:id="0"/>
             <w:r>
               <w:rPr>
                 <w:rFonts w:ascii="Calibri" w:eastAsia="Times New Roman" w:hAnsi="Calibri" w:cs="Times New Roman"/>
@@ -9466,7 +9436,7 @@
                 <w:rFonts w:ascii="Calibri" w:eastAsia="Times New Roman" w:hAnsi="Calibri" w:cs="Times New Roman"/>
                 <w:color w:val="000000"/>
               </w:rPr>
-              <w:t>N/A</w:t>
+              <w:t>Direct</w:t>
             </w:r>
           </w:p>
         </w:tc>
@@ -9483,6 +9453,7 @@
         </w:numPr>
       </w:pPr>
       <w:r>
+        <w:lastRenderedPageBreak/>
         <w:t>Unconditional Jump</w:t>
       </w:r>
     </w:p>
@@ -11211,7 +11182,6 @@
                 <w:rFonts w:ascii="Calibri" w:eastAsia="Times New Roman" w:hAnsi="Calibri" w:cs="Times New Roman"/>
                 <w:color w:val="000000"/>
               </w:rPr>
-              <w:lastRenderedPageBreak/>
               <w:t>Memory Addressing</w:t>
             </w:r>
           </w:p>
@@ -22109,7 +22079,7 @@
           <v:shape id="_x0000_i1025" type="#_x0000_t75" style="width:499.25pt;height:384.45pt" o:ole="">
             <v:imagedata r:id="rId6" o:title=""/>
           </v:shape>
-          <o:OLEObject Type="Embed" ProgID="Visio.Drawing.11" ShapeID="_x0000_i1025" DrawAspect="Content" ObjectID="_1425554093" r:id="rId7"/>
+          <o:OLEObject Type="Embed" ProgID="Visio.Drawing.11" ShapeID="_x0000_i1025" DrawAspect="Content" ObjectID="_1425563188" r:id="rId7"/>
         </w:object>
       </w:r>
     </w:p>
@@ -22142,10 +22112,20 @@
         </w:numPr>
       </w:pPr>
       <w:r>
+        <w:lastRenderedPageBreak/>
         <w:t>Instruction Implementation</w:t>
       </w:r>
     </w:p>
-    <w:p/>
+    <w:p>
+      <w:r>
+        <w:object w:dxaOrig="9624" w:dyaOrig="5754">
+          <v:shape id="_x0000_i1028" type="#_x0000_t75" style="width:468pt;height:279.85pt" o:ole="">
+            <v:imagedata r:id="rId8" o:title=""/>
+          </v:shape>
+          <o:OLEObject Type="Embed" ProgID="Visio.Drawing.11" ShapeID="_x0000_i1028" DrawAspect="Content" ObjectID="_1425563189" r:id="rId9"/>
+        </w:object>
+      </w:r>
+    </w:p>
     <w:p>
       <w:pPr>
         <w:pStyle w:val="Heading3"/>
@@ -22159,7 +22139,16 @@
       </w:r>
     </w:p>
     <w:p/>
-    <w:p/>
+    <w:p>
+      <w:r>
+        <w:object w:dxaOrig="11419" w:dyaOrig="7936">
+          <v:shape id="_x0000_i1027" type="#_x0000_t75" style="width:467.3pt;height:324.7pt" o:ole="">
+            <v:imagedata r:id="rId10" o:title=""/>
+          </v:shape>
+          <o:OLEObject Type="Embed" ProgID="Visio.Drawing.11" ShapeID="_x0000_i1027" DrawAspect="Content" ObjectID="_1425563190" r:id="rId11"/>
+        </w:object>
+      </w:r>
+    </w:p>
     <w:p>
       <w:pPr>
         <w:pStyle w:val="Heading3"/>
@@ -22173,7 +22162,16 @@
       </w:r>
     </w:p>
     <w:p/>
-    <w:p/>
+    <w:p>
+      <w:r>
+        <w:object w:dxaOrig="11395" w:dyaOrig="7936">
+          <v:shape id="_x0000_i1029" type="#_x0000_t75" style="width:468pt;height:326.05pt" o:ole="">
+            <v:imagedata r:id="rId12" o:title=""/>
+          </v:shape>
+          <o:OLEObject Type="Embed" ProgID="Visio.Drawing.11" ShapeID="_x0000_i1029" DrawAspect="Content" ObjectID="_1425563191" r:id="rId13"/>
+        </w:object>
+      </w:r>
+    </w:p>
     <w:p>
       <w:pPr>
         <w:pStyle w:val="Heading3"/>
@@ -22187,7 +22185,16 @@
       </w:r>
     </w:p>
     <w:p/>
-    <w:p/>
+    <w:p>
+      <w:r>
+        <w:object w:dxaOrig="11395" w:dyaOrig="7936">
+          <v:shape id="_x0000_i1030" type="#_x0000_t75" style="width:468pt;height:326.05pt" o:ole="">
+            <v:imagedata r:id="rId14" o:title=""/>
+          </v:shape>
+          <o:OLEObject Type="Embed" ProgID="Visio.Drawing.11" ShapeID="_x0000_i1030" DrawAspect="Content" ObjectID="_1425563192" r:id="rId15"/>
+        </w:object>
+      </w:r>
+    </w:p>
     <w:p>
       <w:pPr>
         <w:pStyle w:val="Heading3"/>
@@ -22201,7 +22208,16 @@
       </w:r>
     </w:p>
     <w:p/>
-    <w:p/>
+    <w:p>
+      <w:r>
+        <w:object w:dxaOrig="11395" w:dyaOrig="7936">
+          <v:shape id="_x0000_i1031" type="#_x0000_t75" style="width:468pt;height:326.05pt" o:ole="">
+            <v:imagedata r:id="rId16" o:title=""/>
+          </v:shape>
+          <o:OLEObject Type="Embed" ProgID="Visio.Drawing.11" ShapeID="_x0000_i1031" DrawAspect="Content" ObjectID="_1425563193" r:id="rId17"/>
+        </w:object>
+      </w:r>
+    </w:p>
     <w:p>
       <w:pPr>
         <w:pStyle w:val="Heading3"/>
@@ -22215,7 +22231,19 @@
       </w:r>
     </w:p>
     <w:p/>
-    <w:p/>
+    <w:p>
+      <w:pPr>
+        <w:jc w:val="center"/>
+      </w:pPr>
+      <w:r>
+        <w:object w:dxaOrig="3410" w:dyaOrig="2784">
+          <v:shape id="_x0000_i1032" type="#_x0000_t75" style="width:170.5pt;height:139.25pt" o:ole="">
+            <v:imagedata r:id="rId18" o:title=""/>
+          </v:shape>
+          <o:OLEObject Type="Embed" ProgID="Visio.Drawing.11" ShapeID="_x0000_i1032" DrawAspect="Content" ObjectID="_1425563194" r:id="rId19"/>
+        </w:object>
+      </w:r>
+    </w:p>
     <w:p>
       <w:pPr>
         <w:pStyle w:val="Heading3"/>
@@ -22229,7 +22257,26 @@
       </w:r>
     </w:p>
     <w:p/>
-    <w:p/>
+    <w:p>
+      <w:r>
+        <w:object w:dxaOrig="10591" w:dyaOrig="10704">
+          <v:shape id="_x0000_i1033" type="#_x0000_t75" style="width:467.3pt;height:472.75pt" o:ole="">
+            <v:imagedata r:id="rId20" o:title=""/>
+          </v:shape>
+          <o:OLEObject Type="Embed" ProgID="Visio.Drawing.11" ShapeID="_x0000_i1033" DrawAspect="Content" ObjectID="_1425563195" r:id="rId21"/>
+        </w:object>
+      </w:r>
+    </w:p>
+    <w:p>
+      <w:r>
+        <w:object w:dxaOrig="10591" w:dyaOrig="10704">
+          <v:shape id="_x0000_i1034" type="#_x0000_t75" style="width:467.3pt;height:472.75pt" o:ole="">
+            <v:imagedata r:id="rId22" o:title=""/>
+          </v:shape>
+          <o:OLEObject Type="Embed" ProgID="Visio.Drawing.11" ShapeID="_x0000_i1034" DrawAspect="Content" ObjectID="_1425563196" r:id="rId23"/>
+        </w:object>
+      </w:r>
+    </w:p>
     <w:p>
       <w:pPr>
         <w:pStyle w:val="Heading3"/>
@@ -22243,7 +22290,16 @@
       </w:r>
     </w:p>
     <w:p/>
-    <w:p/>
+    <w:p>
+      <w:r>
+        <w:object w:dxaOrig="6694" w:dyaOrig="5979">
+          <v:shape id="_x0000_i1035" type="#_x0000_t75" style="width:334.85pt;height:298.85pt" o:ole="">
+            <v:imagedata r:id="rId24" o:title=""/>
+          </v:shape>
+          <o:OLEObject Type="Embed" ProgID="Visio.Drawing.11" ShapeID="_x0000_i1035" DrawAspect="Content" ObjectID="_1425563197" r:id="rId25"/>
+        </w:object>
+      </w:r>
+    </w:p>
     <w:p>
       <w:pPr>
         <w:pStyle w:val="Heading3"/>
@@ -22257,7 +22313,16 @@
       </w:r>
     </w:p>
     <w:p/>
-    <w:p/>
+    <w:p>
+      <w:r>
+        <w:object w:dxaOrig="8859" w:dyaOrig="8904">
+          <v:shape id="_x0000_i1036" type="#_x0000_t75" style="width:442.85pt;height:444.9pt" o:ole="">
+            <v:imagedata r:id="rId26" o:title=""/>
+          </v:shape>
+          <o:OLEObject Type="Embed" ProgID="Visio.Drawing.11" ShapeID="_x0000_i1036" DrawAspect="Content" ObjectID="_1425563198" r:id="rId27"/>
+        </w:object>
+      </w:r>
+    </w:p>
     <w:p>
       <w:pPr>
         <w:pStyle w:val="Heading3"/>
@@ -22267,10 +22332,20 @@
         </w:numPr>
       </w:pPr>
       <w:r>
+        <w:lastRenderedPageBreak/>
         <w:t>Unconditional Jump</w:t>
       </w:r>
     </w:p>
-    <w:p/>
+    <w:p>
+      <w:r>
+        <w:object w:dxaOrig="3385" w:dyaOrig="4314">
+          <v:shape id="_x0000_i1037" type="#_x0000_t75" style="width:169.15pt;height:3in" o:ole="">
+            <v:imagedata r:id="rId28" o:title=""/>
+          </v:shape>
+          <o:OLEObject Type="Embed" ProgID="Visio.Drawing.11" ShapeID="_x0000_i1037" DrawAspect="Content" ObjectID="_1425563199" r:id="rId29"/>
+        </w:object>
+      </w:r>
+    </w:p>
     <w:p/>
     <w:p>
       <w:pPr>
@@ -22284,7 +22359,16 @@
         <w:t>Jump/Return to/from a Subroutine</w:t>
       </w:r>
     </w:p>
-    <w:p/>
+    <w:p>
+      <w:r>
+        <w:object w:dxaOrig="3385" w:dyaOrig="3324">
+          <v:shape id="_x0000_i1038" type="#_x0000_t75" style="width:169.15pt;height:166.4pt" o:ole="">
+            <v:imagedata r:id="rId30" o:title=""/>
+          </v:shape>
+          <o:OLEObject Type="Embed" ProgID="Visio.Drawing.11" ShapeID="_x0000_i1038" DrawAspect="Content" ObjectID="_1425563200" r:id="rId31"/>
+        </w:object>
+      </w:r>
+    </w:p>
     <w:p/>
     <w:p>
       <w:pPr>
@@ -22299,7 +22383,16 @@
       </w:r>
     </w:p>
     <w:p/>
-    <w:p/>
+    <w:p>
+      <w:r>
+        <w:object w:dxaOrig="11395" w:dyaOrig="8247">
+          <v:shape id="_x0000_i1039" type="#_x0000_t75" style="width:468pt;height:338.25pt" o:ole="">
+            <v:imagedata r:id="rId32" o:title=""/>
+          </v:shape>
+          <o:OLEObject Type="Embed" ProgID="Visio.Drawing.11" ShapeID="_x0000_i1039" DrawAspect="Content" ObjectID="_1425563201" r:id="rId33"/>
+        </w:object>
+      </w:r>
+    </w:p>
     <w:p>
       <w:pPr>
         <w:pStyle w:val="Heading3"/>
@@ -22309,7 +22402,92 @@
         </w:numPr>
       </w:pPr>
       <w:r>
+        <w:lastRenderedPageBreak/>
         <w:t>STORE Accumulator to RAM</w:t>
+      </w:r>
+    </w:p>
+    <w:p>
+      <w:r>
+        <w:object w:dxaOrig="8184" w:dyaOrig="7959">
+          <v:shape id="_x0000_i1040" type="#_x0000_t75" style="width:408.9pt;height:398.05pt" o:ole="">
+            <v:imagedata r:id="rId34" o:title=""/>
+          </v:shape>
+          <o:OLEObject Type="Embed" ProgID="Visio.Drawing.11" ShapeID="_x0000_i1040" DrawAspect="Content" ObjectID="_1425563202" r:id="rId35"/>
+        </w:object>
+      </w:r>
+    </w:p>
+    <w:p>
+      <w:pPr>
+        <w:pStyle w:val="Heading3"/>
+        <w:numPr>
+          <w:ilvl w:val="2"/>
+          <w:numId w:val="2"/>
+        </w:numPr>
+      </w:pPr>
+      <w:r>
+        <w:lastRenderedPageBreak/>
+        <w:t>LOAD A Register from RAM</w:t>
+      </w:r>
+    </w:p>
+    <w:p>
+      <w:r>
+        <w:object w:dxaOrig="11395" w:dyaOrig="8247">
+          <v:shape id="_x0000_i1041" type="#_x0000_t75" style="width:468pt;height:338.25pt" o:ole="">
+            <v:imagedata r:id="rId36" o:title=""/>
+          </v:shape>
+          <o:OLEObject Type="Embed" ProgID="Visio.Drawing.11" ShapeID="_x0000_i1041" DrawAspect="Content" ObjectID="_1425563203" r:id="rId37"/>
+        </w:object>
+      </w:r>
+    </w:p>
+    <w:p>
+      <w:pPr>
+        <w:pStyle w:val="Heading3"/>
+        <w:numPr>
+          <w:ilvl w:val="2"/>
+          <w:numId w:val="2"/>
+        </w:numPr>
+      </w:pPr>
+      <w:r>
+        <w:lastRenderedPageBreak/>
+        <w:t>STORE A Register to RAM</w:t>
+      </w:r>
+    </w:p>
+    <w:p>
+      <w:r>
+        <w:object w:dxaOrig="8184" w:dyaOrig="7959">
+          <v:shape id="_x0000_i1042" type="#_x0000_t75" style="width:408.9pt;height:398.05pt" o:ole="">
+            <v:imagedata r:id="rId38" o:title=""/>
+          </v:shape>
+          <o:OLEObject Type="Embed" ProgID="Visio.Drawing.11" ShapeID="_x0000_i1042" DrawAspect="Content" ObjectID="_1425563204" r:id="rId39"/>
+        </w:object>
+      </w:r>
+    </w:p>
+    <w:p>
+      <w:pPr>
+        <w:pStyle w:val="Heading3"/>
+        <w:numPr>
+          <w:ilvl w:val="2"/>
+          <w:numId w:val="2"/>
+        </w:numPr>
+      </w:pPr>
+      <w:r>
+        <w:t>LOAD B Register from RAM</w:t>
+      </w:r>
+    </w:p>
+    <w:p>
+      <w:bookmarkStart w:id="0" w:name="_GoBack"/>
+      <w:bookmarkEnd w:id="0"/>
+    </w:p>
+    <w:p>
+      <w:pPr>
+        <w:pStyle w:val="Heading3"/>
+        <w:numPr>
+          <w:ilvl w:val="2"/>
+          <w:numId w:val="2"/>
+        </w:numPr>
+      </w:pPr>
+      <w:r>
+        <w:t>STORE B Register to RAM</w:t>
       </w:r>
     </w:p>
     <w:p/>
@@ -22390,9 +22568,9 @@
       <w:r>
         <w:object w:dxaOrig="10137" w:dyaOrig="8119">
           <v:shape id="_x0000_i1026" type="#_x0000_t75" style="width:468pt;height:374.95pt" o:ole="">
-            <v:imagedata r:id="rId8" o:title=""/>
+            <v:imagedata r:id="rId40" o:title=""/>
           </v:shape>
-          <o:OLEObject Type="Embed" ProgID="Visio.Drawing.11" ShapeID="_x0000_i1026" DrawAspect="Content" ObjectID="_1425554094" r:id="rId9"/>
+          <o:OLEObject Type="Embed" ProgID="Visio.Drawing.11" ShapeID="_x0000_i1026" DrawAspect="Content" ObjectID="_1425563205" r:id="rId41"/>
         </w:object>
       </w:r>
     </w:p>
@@ -22425,7 +22603,6 @@
         </w:numPr>
       </w:pPr>
       <w:r>
-        <w:lastRenderedPageBreak/>
         <w:t>Conclusion</w:t>
       </w:r>
     </w:p>
@@ -22439,6 +22616,7 @@
         </w:numPr>
       </w:pPr>
       <w:r>
+        <w:lastRenderedPageBreak/>
         <w:t>References</w:t>
       </w:r>
     </w:p>

</xml_diff>

<commit_message>
Instruction Flow Diagrams Created
</commit_message>
<xml_diff>
--- a/Documentation/Interim Report.docx
+++ b/Documentation/Interim Report.docx
@@ -209,14 +209,27 @@
       <w:r>
         <w:t xml:space="preserve">Table </w:t>
       </w:r>
-      <w:fldSimple w:instr=" SEQ Table \* ARABIC ">
-        <w:r>
-          <w:rPr>
-            <w:noProof/>
-          </w:rPr>
-          <w:t>1</w:t>
-        </w:r>
-      </w:fldSimple>
+      <w:r>
+        <w:fldChar w:fldCharType="begin"/>
+      </w:r>
+      <w:r>
+        <w:instrText xml:space="preserve"> SEQ Table \* ARABIC </w:instrText>
+      </w:r>
+      <w:r>
+        <w:fldChar w:fldCharType="separate"/>
+      </w:r>
+      <w:r>
+        <w:rPr>
+          <w:noProof/>
+        </w:rPr>
+        <w:t>1</w:t>
+      </w:r>
+      <w:r>
+        <w:rPr>
+          <w:noProof/>
+        </w:rPr>
+        <w:fldChar w:fldCharType="end"/>
+      </w:r>
       <w:r>
         <w:t xml:space="preserve"> - Instruction Structure</w:t>
       </w:r>
@@ -16634,14 +16647,7 @@
                 <w:rFonts w:ascii="Calibri" w:eastAsia="Times New Roman" w:hAnsi="Calibri" w:cs="Times New Roman"/>
                 <w:color w:val="000000"/>
               </w:rPr>
-              <w:t>LD</w:t>
-            </w:r>
-            <w:r>
-              <w:rPr>
-                <w:rFonts w:ascii="Calibri" w:eastAsia="Times New Roman" w:hAnsi="Calibri" w:cs="Times New Roman"/>
-                <w:color w:val="000000"/>
-              </w:rPr>
-              <w:t>B</w:t>
+              <w:t>LDB</w:t>
             </w:r>
           </w:p>
         </w:tc>
@@ -16693,14 +16699,7 @@
                 <w:rFonts w:ascii="Calibri" w:eastAsia="Times New Roman" w:hAnsi="Calibri" w:cs="Times New Roman"/>
                 <w:color w:val="000000"/>
               </w:rPr>
-              <w:t>100</w:t>
-            </w:r>
-            <w:r>
-              <w:rPr>
-                <w:rFonts w:ascii="Calibri" w:eastAsia="Times New Roman" w:hAnsi="Calibri" w:cs="Times New Roman"/>
-                <w:color w:val="000000"/>
-              </w:rPr>
-              <w:t>11</w:t>
+              <w:t>10011</w:t>
             </w:r>
           </w:p>
         </w:tc>
@@ -17938,14 +17937,7 @@
                 <w:rFonts w:ascii="Calibri" w:eastAsia="Times New Roman" w:hAnsi="Calibri" w:cs="Times New Roman"/>
                 <w:color w:val="000000"/>
               </w:rPr>
-              <w:t>10</w:t>
-            </w:r>
-            <w:r>
-              <w:rPr>
-                <w:rFonts w:ascii="Calibri" w:eastAsia="Times New Roman" w:hAnsi="Calibri" w:cs="Times New Roman"/>
-                <w:color w:val="000000"/>
-              </w:rPr>
-              <w:t>100</w:t>
+              <w:t>10100</w:t>
             </w:r>
           </w:p>
         </w:tc>
@@ -18432,14 +18424,7 @@
                       <w:rFonts w:ascii="Calibri" w:eastAsia="Times New Roman" w:hAnsi="Calibri" w:cs="Times New Roman"/>
                       <w:color w:val="000000"/>
                     </w:rPr>
-                    <w:t>10</w:t>
-                  </w:r>
-                  <w:r>
-                    <w:rPr>
-                      <w:rFonts w:ascii="Calibri" w:eastAsia="Times New Roman" w:hAnsi="Calibri" w:cs="Times New Roman"/>
-                      <w:color w:val="000000"/>
-                    </w:rPr>
-                    <w:t>100</w:t>
+                    <w:t>10100</w:t>
                   </w:r>
                 </w:p>
               </w:tc>
@@ -20817,7 +20802,11 @@
         <w:t>LOAD Mask Register of HVPI</w:t>
       </w:r>
     </w:p>
-    <w:p/>
+    <w:p>
+      <w:r>
+        <w:t>IN PROGRESS</w:t>
+      </w:r>
+    </w:p>
     <w:tbl>
       <w:tblPr>
         <w:tblStyle w:val="LightShading"/>
@@ -22079,7 +22068,7 @@
           <v:shape id="_x0000_i1025" type="#_x0000_t75" style="width:499.25pt;height:384.45pt" o:ole="">
             <v:imagedata r:id="rId6" o:title=""/>
           </v:shape>
-          <o:OLEObject Type="Embed" ProgID="Visio.Drawing.11" ShapeID="_x0000_i1025" DrawAspect="Content" ObjectID="_1425563188" r:id="rId7"/>
+          <o:OLEObject Type="Embed" ProgID="Visio.Drawing.11" ShapeID="_x0000_i1025" DrawAspect="Content" ObjectID="_1425565791" r:id="rId7"/>
         </w:object>
       </w:r>
     </w:p>
@@ -22091,14 +22080,27 @@
       <w:r>
         <w:t xml:space="preserve">Figure </w:t>
       </w:r>
-      <w:fldSimple w:instr=" SEQ Figure \* ARABIC ">
-        <w:r>
-          <w:rPr>
-            <w:noProof/>
-          </w:rPr>
-          <w:t>1</w:t>
-        </w:r>
-      </w:fldSimple>
+      <w:r>
+        <w:fldChar w:fldCharType="begin"/>
+      </w:r>
+      <w:r>
+        <w:instrText xml:space="preserve"> SEQ Figure \* ARABIC </w:instrText>
+      </w:r>
+      <w:r>
+        <w:fldChar w:fldCharType="separate"/>
+      </w:r>
+      <w:r>
+        <w:rPr>
+          <w:noProof/>
+        </w:rPr>
+        <w:t>1</w:t>
+      </w:r>
+      <w:r>
+        <w:rPr>
+          <w:noProof/>
+        </w:rPr>
+        <w:fldChar w:fldCharType="end"/>
+      </w:r>
       <w:r>
         <w:t xml:space="preserve"> - Top Level Architecture Overview</w:t>
       </w:r>
@@ -22119,10 +22121,10 @@
     <w:p>
       <w:r>
         <w:object w:dxaOrig="9624" w:dyaOrig="5754">
-          <v:shape id="_x0000_i1028" type="#_x0000_t75" style="width:468pt;height:279.85pt" o:ole="">
+          <v:shape id="_x0000_i1026" type="#_x0000_t75" style="width:468pt;height:279.85pt" o:ole="">
             <v:imagedata r:id="rId8" o:title=""/>
           </v:shape>
-          <o:OLEObject Type="Embed" ProgID="Visio.Drawing.11" ShapeID="_x0000_i1028" DrawAspect="Content" ObjectID="_1425563189" r:id="rId9"/>
+          <o:OLEObject Type="Embed" ProgID="Visio.Drawing.11" ShapeID="_x0000_i1026" DrawAspect="Content" ObjectID="_1425565792" r:id="rId9"/>
         </w:object>
       </w:r>
     </w:p>
@@ -22135,18 +22137,55 @@
         </w:numPr>
       </w:pPr>
       <w:r>
+        <w:lastRenderedPageBreak/>
         <w:t>Add</w:t>
       </w:r>
     </w:p>
-    <w:p/>
     <w:p>
+      <w:pPr>
+        <w:keepNext/>
+        <w:jc w:val="center"/>
+      </w:pPr>
       <w:r>
         <w:object w:dxaOrig="11419" w:dyaOrig="7936">
-          <v:shape id="_x0000_i1027" type="#_x0000_t75" style="width:467.3pt;height:324.7pt" o:ole="">
+          <v:shape id="_x0000_i1047" type="#_x0000_t75" style="width:479.55pt;height:332.85pt" o:ole="">
             <v:imagedata r:id="rId10" o:title=""/>
           </v:shape>
-          <o:OLEObject Type="Embed" ProgID="Visio.Drawing.11" ShapeID="_x0000_i1027" DrawAspect="Content" ObjectID="_1425563190" r:id="rId11"/>
+          <o:OLEObject Type="Embed" ProgID="Visio.Drawing.11" ShapeID="_x0000_i1047" DrawAspect="Content" ObjectID="_1425565793" r:id="rId11"/>
         </w:object>
+      </w:r>
+    </w:p>
+    <w:p>
+      <w:pPr>
+        <w:pStyle w:val="Caption"/>
+        <w:jc w:val="center"/>
+      </w:pPr>
+      <w:r>
+        <w:t xml:space="preserve">Figure </w:t>
+      </w:r>
+      <w:r>
+        <w:fldChar w:fldCharType="begin"/>
+      </w:r>
+      <w:r>
+        <w:instrText xml:space="preserve"> SEQ Figure \* ARABIC </w:instrText>
+      </w:r>
+      <w:r>
+        <w:fldChar w:fldCharType="separate"/>
+      </w:r>
+      <w:r>
+        <w:rPr>
+          <w:noProof/>
+        </w:rPr>
+        <w:t>2</w:t>
+      </w:r>
+      <w:r>
+        <w:fldChar w:fldCharType="end"/>
+      </w:r>
+      <w:r>
+        <w:t xml:space="preserve"> - </w:t>
+      </w:r>
+      <w:r>
+        <w:t>ADD Flow Diagram</w:t>
       </w:r>
     </w:p>
     <w:p>
@@ -22158,18 +22197,55 @@
         </w:numPr>
       </w:pPr>
       <w:r>
+        <w:lastRenderedPageBreak/>
         <w:t>Sub</w:t>
       </w:r>
     </w:p>
-    <w:p/>
     <w:p>
+      <w:pPr>
+        <w:keepNext/>
+        <w:jc w:val="center"/>
+      </w:pPr>
       <w:r>
         <w:object w:dxaOrig="11395" w:dyaOrig="7936">
-          <v:shape id="_x0000_i1029" type="#_x0000_t75" style="width:468pt;height:326.05pt" o:ole="">
+          <v:shape id="_x0000_i1046" type="#_x0000_t75" style="width:468pt;height:326.05pt" o:ole="">
             <v:imagedata r:id="rId12" o:title=""/>
           </v:shape>
-          <o:OLEObject Type="Embed" ProgID="Visio.Drawing.11" ShapeID="_x0000_i1029" DrawAspect="Content" ObjectID="_1425563191" r:id="rId13"/>
+          <o:OLEObject Type="Embed" ProgID="Visio.Drawing.11" ShapeID="_x0000_i1046" DrawAspect="Content" ObjectID="_1425565794" r:id="rId13"/>
         </w:object>
+      </w:r>
+    </w:p>
+    <w:p>
+      <w:pPr>
+        <w:pStyle w:val="Caption"/>
+        <w:jc w:val="center"/>
+      </w:pPr>
+      <w:r>
+        <w:t xml:space="preserve">Figure </w:t>
+      </w:r>
+      <w:r>
+        <w:fldChar w:fldCharType="begin"/>
+      </w:r>
+      <w:r>
+        <w:instrText xml:space="preserve"> SEQ Figure \* ARABIC </w:instrText>
+      </w:r>
+      <w:r>
+        <w:fldChar w:fldCharType="separate"/>
+      </w:r>
+      <w:r>
+        <w:rPr>
+          <w:noProof/>
+        </w:rPr>
+        <w:t>3</w:t>
+      </w:r>
+      <w:r>
+        <w:fldChar w:fldCharType="end"/>
+      </w:r>
+      <w:r>
+        <w:t xml:space="preserve"> - SUB</w:t>
+      </w:r>
+      <w:r>
+        <w:t xml:space="preserve"> Flow Diagram</w:t>
       </w:r>
     </w:p>
     <w:p>
@@ -22181,18 +22257,55 @@
         </w:numPr>
       </w:pPr>
       <w:r>
+        <w:lastRenderedPageBreak/>
         <w:t>Logical OR</w:t>
       </w:r>
     </w:p>
-    <w:p/>
     <w:p>
+      <w:pPr>
+        <w:keepNext/>
+        <w:jc w:val="center"/>
+      </w:pPr>
       <w:r>
         <w:object w:dxaOrig="11395" w:dyaOrig="7936">
-          <v:shape id="_x0000_i1030" type="#_x0000_t75" style="width:468pt;height:326.05pt" o:ole="">
+          <v:shape id="_x0000_i1027" type="#_x0000_t75" style="width:468pt;height:326.05pt" o:ole="">
             <v:imagedata r:id="rId14" o:title=""/>
           </v:shape>
-          <o:OLEObject Type="Embed" ProgID="Visio.Drawing.11" ShapeID="_x0000_i1030" DrawAspect="Content" ObjectID="_1425563192" r:id="rId15"/>
+          <o:OLEObject Type="Embed" ProgID="Visio.Drawing.11" ShapeID="_x0000_i1027" DrawAspect="Content" ObjectID="_1425565795" r:id="rId15"/>
         </w:object>
+      </w:r>
+    </w:p>
+    <w:p>
+      <w:pPr>
+        <w:pStyle w:val="Caption"/>
+        <w:jc w:val="center"/>
+      </w:pPr>
+      <w:r>
+        <w:t xml:space="preserve">Figure </w:t>
+      </w:r>
+      <w:r>
+        <w:fldChar w:fldCharType="begin"/>
+      </w:r>
+      <w:r>
+        <w:instrText xml:space="preserve"> SEQ Figure \* ARABIC </w:instrText>
+      </w:r>
+      <w:r>
+        <w:fldChar w:fldCharType="separate"/>
+      </w:r>
+      <w:r>
+        <w:rPr>
+          <w:noProof/>
+        </w:rPr>
+        <w:t>4</w:t>
+      </w:r>
+      <w:r>
+        <w:fldChar w:fldCharType="end"/>
+      </w:r>
+      <w:r>
+        <w:t xml:space="preserve"> - OR</w:t>
+      </w:r>
+      <w:r>
+        <w:t xml:space="preserve"> Flow Diagram</w:t>
       </w:r>
     </w:p>
     <w:p>
@@ -22204,18 +22317,61 @@
         </w:numPr>
       </w:pPr>
       <w:r>
+        <w:lastRenderedPageBreak/>
         <w:t>Logical AND</w:t>
       </w:r>
     </w:p>
-    <w:p/>
     <w:p>
+      <w:pPr>
+        <w:keepNext/>
+        <w:jc w:val="center"/>
+      </w:pPr>
       <w:r>
         <w:object w:dxaOrig="11395" w:dyaOrig="7936">
-          <v:shape id="_x0000_i1031" type="#_x0000_t75" style="width:468pt;height:326.05pt" o:ole="">
+          <v:shape id="_x0000_i1028" type="#_x0000_t75" style="width:468pt;height:326.05pt" o:ole="">
             <v:imagedata r:id="rId16" o:title=""/>
           </v:shape>
-          <o:OLEObject Type="Embed" ProgID="Visio.Drawing.11" ShapeID="_x0000_i1031" DrawAspect="Content" ObjectID="_1425563193" r:id="rId17"/>
+          <o:OLEObject Type="Embed" ProgID="Visio.Drawing.11" ShapeID="_x0000_i1028" DrawAspect="Content" ObjectID="_1425565796" r:id="rId17"/>
         </w:object>
+      </w:r>
+    </w:p>
+    <w:p>
+      <w:pPr>
+        <w:pStyle w:val="Caption"/>
+        <w:jc w:val="center"/>
+      </w:pPr>
+      <w:r>
+        <w:t xml:space="preserve">Figure </w:t>
+      </w:r>
+      <w:r>
+        <w:fldChar w:fldCharType="begin"/>
+      </w:r>
+      <w:r>
+        <w:instrText xml:space="preserve"> SEQ Figure \* ARABIC </w:instrText>
+      </w:r>
+      <w:r>
+        <w:fldChar w:fldCharType="separate"/>
+      </w:r>
+      <w:r>
+        <w:rPr>
+          <w:noProof/>
+        </w:rPr>
+        <w:t>5</w:t>
+      </w:r>
+      <w:r>
+        <w:fldChar w:fldCharType="end"/>
+      </w:r>
+      <w:r>
+        <w:t xml:space="preserve"> - </w:t>
+      </w:r>
+      <w:r>
+        <w:t>A</w:t>
+      </w:r>
+      <w:r>
+        <w:t>N</w:t>
+      </w:r>
+      <w:r>
+        <w:t>D Flow Diagram</w:t>
       </w:r>
     </w:p>
     <w:p>
@@ -22230,18 +22386,51 @@
         <w:t>Logical Complement (COMP)</w:t>
       </w:r>
     </w:p>
-    <w:p/>
     <w:p>
       <w:pPr>
+        <w:keepNext/>
         <w:jc w:val="center"/>
       </w:pPr>
       <w:r>
         <w:object w:dxaOrig="3410" w:dyaOrig="2784">
-          <v:shape id="_x0000_i1032" type="#_x0000_t75" style="width:170.5pt;height:139.25pt" o:ole="">
+          <v:shape id="_x0000_i1029" type="#_x0000_t75" style="width:170.5pt;height:139.25pt" o:ole="">
             <v:imagedata r:id="rId18" o:title=""/>
           </v:shape>
-          <o:OLEObject Type="Embed" ProgID="Visio.Drawing.11" ShapeID="_x0000_i1032" DrawAspect="Content" ObjectID="_1425563194" r:id="rId19"/>
+          <o:OLEObject Type="Embed" ProgID="Visio.Drawing.11" ShapeID="_x0000_i1029" DrawAspect="Content" ObjectID="_1425565797" r:id="rId19"/>
         </w:object>
+      </w:r>
+    </w:p>
+    <w:p>
+      <w:pPr>
+        <w:pStyle w:val="Caption"/>
+        <w:jc w:val="center"/>
+      </w:pPr>
+      <w:r>
+        <w:t xml:space="preserve">Figure </w:t>
+      </w:r>
+      <w:r>
+        <w:fldChar w:fldCharType="begin"/>
+      </w:r>
+      <w:r>
+        <w:instrText xml:space="preserve"> SEQ Figure \* ARABIC </w:instrText>
+      </w:r>
+      <w:r>
+        <w:fldChar w:fldCharType="separate"/>
+      </w:r>
+      <w:r>
+        <w:rPr>
+          <w:noProof/>
+        </w:rPr>
+        <w:t>6</w:t>
+      </w:r>
+      <w:r>
+        <w:fldChar w:fldCharType="end"/>
+      </w:r>
+      <w:r>
+        <w:t xml:space="preserve"> - COMP</w:t>
+      </w:r>
+      <w:r>
+        <w:t xml:space="preserve"> Flow Diagram</w:t>
       </w:r>
     </w:p>
     <w:p>
@@ -22253,28 +22442,105 @@
         </w:numPr>
       </w:pPr>
       <w:r>
+        <w:lastRenderedPageBreak/>
         <w:t>Multiply and Divide</w:t>
       </w:r>
     </w:p>
-    <w:p/>
     <w:p>
+      <w:pPr>
+        <w:keepNext/>
+        <w:jc w:val="center"/>
+      </w:pPr>
       <w:r>
         <w:object w:dxaOrig="10591" w:dyaOrig="10704">
-          <v:shape id="_x0000_i1033" type="#_x0000_t75" style="width:467.3pt;height:472.75pt" o:ole="">
+          <v:shape id="_x0000_i1030" type="#_x0000_t75" style="width:467.3pt;height:472.75pt" o:ole="">
             <v:imagedata r:id="rId20" o:title=""/>
           </v:shape>
-          <o:OLEObject Type="Embed" ProgID="Visio.Drawing.11" ShapeID="_x0000_i1033" DrawAspect="Content" ObjectID="_1425563195" r:id="rId21"/>
+          <o:OLEObject Type="Embed" ProgID="Visio.Drawing.11" ShapeID="_x0000_i1030" DrawAspect="Content" ObjectID="_1425565798" r:id="rId21"/>
         </w:object>
       </w:r>
     </w:p>
     <w:p>
+      <w:pPr>
+        <w:pStyle w:val="Caption"/>
+        <w:jc w:val="center"/>
+      </w:pPr>
+      <w:r>
+        <w:t xml:space="preserve">Figure </w:t>
+      </w:r>
+      <w:r>
+        <w:fldChar w:fldCharType="begin"/>
+      </w:r>
+      <w:r>
+        <w:instrText xml:space="preserve"> SEQ Figure \* ARABIC </w:instrText>
+      </w:r>
+      <w:r>
+        <w:fldChar w:fldCharType="separate"/>
+      </w:r>
+      <w:r>
+        <w:rPr>
+          <w:noProof/>
+        </w:rPr>
+        <w:t>7</w:t>
+      </w:r>
+      <w:r>
+        <w:fldChar w:fldCharType="end"/>
+      </w:r>
+      <w:r>
+        <w:t xml:space="preserve"> - MULT</w:t>
+      </w:r>
+      <w:r>
+        <w:t xml:space="preserve"> </w:t>
+      </w:r>
+      <w:r>
+        <w:t>Flow Diagram</w:t>
+      </w:r>
+    </w:p>
+    <w:p>
+      <w:pPr>
+        <w:keepNext/>
+        <w:jc w:val="center"/>
+      </w:pPr>
       <w:r>
         <w:object w:dxaOrig="10591" w:dyaOrig="10704">
-          <v:shape id="_x0000_i1034" type="#_x0000_t75" style="width:467.3pt;height:472.75pt" o:ole="">
+          <v:shape id="_x0000_i1031" type="#_x0000_t75" style="width:467.3pt;height:472.75pt" o:ole="">
             <v:imagedata r:id="rId22" o:title=""/>
           </v:shape>
-          <o:OLEObject Type="Embed" ProgID="Visio.Drawing.11" ShapeID="_x0000_i1034" DrawAspect="Content" ObjectID="_1425563196" r:id="rId23"/>
+          <o:OLEObject Type="Embed" ProgID="Visio.Drawing.11" ShapeID="_x0000_i1031" DrawAspect="Content" ObjectID="_1425565799" r:id="rId23"/>
         </w:object>
+      </w:r>
+    </w:p>
+    <w:p>
+      <w:pPr>
+        <w:pStyle w:val="Caption"/>
+        <w:jc w:val="center"/>
+      </w:pPr>
+      <w:r>
+        <w:t xml:space="preserve">Figure </w:t>
+      </w:r>
+      <w:r>
+        <w:fldChar w:fldCharType="begin"/>
+      </w:r>
+      <w:r>
+        <w:instrText xml:space="preserve"> SEQ Figure \* ARABIC </w:instrText>
+      </w:r>
+      <w:r>
+        <w:fldChar w:fldCharType="separate"/>
+      </w:r>
+      <w:r>
+        <w:rPr>
+          <w:noProof/>
+        </w:rPr>
+        <w:t>8</w:t>
+      </w:r>
+      <w:r>
+        <w:fldChar w:fldCharType="end"/>
+      </w:r>
+      <w:r>
+        <w:t xml:space="preserve"> - DIV</w:t>
+      </w:r>
+      <w:r>
+        <w:t xml:space="preserve"> Flow Diagram</w:t>
       </w:r>
     </w:p>
     <w:p>
@@ -22286,18 +22552,55 @@
         </w:numPr>
       </w:pPr>
       <w:r>
+        <w:lastRenderedPageBreak/>
         <w:t>Arithmetic Left/Right Shift</w:t>
       </w:r>
     </w:p>
-    <w:p/>
     <w:p>
+      <w:pPr>
+        <w:keepNext/>
+        <w:jc w:val="center"/>
+      </w:pPr>
       <w:r>
         <w:object w:dxaOrig="6694" w:dyaOrig="5979">
-          <v:shape id="_x0000_i1035" type="#_x0000_t75" style="width:334.85pt;height:298.85pt" o:ole="">
+          <v:shape id="_x0000_i1032" type="#_x0000_t75" style="width:334.85pt;height:298.85pt" o:ole="">
             <v:imagedata r:id="rId24" o:title=""/>
           </v:shape>
-          <o:OLEObject Type="Embed" ProgID="Visio.Drawing.11" ShapeID="_x0000_i1035" DrawAspect="Content" ObjectID="_1425563197" r:id="rId25"/>
+          <o:OLEObject Type="Embed" ProgID="Visio.Drawing.11" ShapeID="_x0000_i1032" DrawAspect="Content" ObjectID="_1425565800" r:id="rId25"/>
         </w:object>
+      </w:r>
+    </w:p>
+    <w:p>
+      <w:pPr>
+        <w:pStyle w:val="Caption"/>
+        <w:jc w:val="center"/>
+      </w:pPr>
+      <w:r>
+        <w:t xml:space="preserve">Figure </w:t>
+      </w:r>
+      <w:r>
+        <w:fldChar w:fldCharType="begin"/>
+      </w:r>
+      <w:r>
+        <w:instrText xml:space="preserve"> SEQ Figure \* ARABIC </w:instrText>
+      </w:r>
+      <w:r>
+        <w:fldChar w:fldCharType="separate"/>
+      </w:r>
+      <w:r>
+        <w:rPr>
+          <w:noProof/>
+        </w:rPr>
+        <w:t>9</w:t>
+      </w:r>
+      <w:r>
+        <w:fldChar w:fldCharType="end"/>
+      </w:r>
+      <w:r>
+        <w:t xml:space="preserve"> - SHFT</w:t>
+      </w:r>
+      <w:r>
+        <w:t xml:space="preserve"> Flow Diagram</w:t>
       </w:r>
     </w:p>
     <w:p>
@@ -22309,18 +22612,55 @@
         </w:numPr>
       </w:pPr>
       <w:r>
+        <w:lastRenderedPageBreak/>
         <w:t>Conditional Branch</w:t>
       </w:r>
     </w:p>
-    <w:p/>
     <w:p>
+      <w:pPr>
+        <w:keepNext/>
+        <w:jc w:val="center"/>
+      </w:pPr>
       <w:r>
         <w:object w:dxaOrig="8859" w:dyaOrig="8904">
-          <v:shape id="_x0000_i1036" type="#_x0000_t75" style="width:442.85pt;height:444.9pt" o:ole="">
+          <v:shape id="_x0000_i1033" type="#_x0000_t75" style="width:442.85pt;height:444.9pt" o:ole="">
             <v:imagedata r:id="rId26" o:title=""/>
           </v:shape>
-          <o:OLEObject Type="Embed" ProgID="Visio.Drawing.11" ShapeID="_x0000_i1036" DrawAspect="Content" ObjectID="_1425563198" r:id="rId27"/>
+          <o:OLEObject Type="Embed" ProgID="Visio.Drawing.11" ShapeID="_x0000_i1033" DrawAspect="Content" ObjectID="_1425565801" r:id="rId27"/>
         </w:object>
+      </w:r>
+    </w:p>
+    <w:p>
+      <w:pPr>
+        <w:pStyle w:val="Caption"/>
+        <w:jc w:val="center"/>
+      </w:pPr>
+      <w:r>
+        <w:t xml:space="preserve">Figure </w:t>
+      </w:r>
+      <w:r>
+        <w:fldChar w:fldCharType="begin"/>
+      </w:r>
+      <w:r>
+        <w:instrText xml:space="preserve"> SEQ Figure \* ARABIC </w:instrText>
+      </w:r>
+      <w:r>
+        <w:fldChar w:fldCharType="separate"/>
+      </w:r>
+      <w:r>
+        <w:rPr>
+          <w:noProof/>
+        </w:rPr>
+        <w:t>10</w:t>
+      </w:r>
+      <w:r>
+        <w:fldChar w:fldCharType="end"/>
+      </w:r>
+      <w:r>
+        <w:t xml:space="preserve"> - BRA </w:t>
+      </w:r>
+      <w:r>
+        <w:t>Flow Diagram</w:t>
       </w:r>
     </w:p>
     <w:p>
@@ -22337,13 +22677,50 @@
       </w:r>
     </w:p>
     <w:p>
+      <w:pPr>
+        <w:keepNext/>
+        <w:jc w:val="center"/>
+      </w:pPr>
       <w:r>
         <w:object w:dxaOrig="3385" w:dyaOrig="4314">
-          <v:shape id="_x0000_i1037" type="#_x0000_t75" style="width:169.15pt;height:3in" o:ole="">
+          <v:shape id="_x0000_i1034" type="#_x0000_t75" style="width:169.15pt;height:3in" o:ole="">
             <v:imagedata r:id="rId28" o:title=""/>
           </v:shape>
-          <o:OLEObject Type="Embed" ProgID="Visio.Drawing.11" ShapeID="_x0000_i1037" DrawAspect="Content" ObjectID="_1425563199" r:id="rId29"/>
+          <o:OLEObject Type="Embed" ProgID="Visio.Drawing.11" ShapeID="_x0000_i1034" DrawAspect="Content" ObjectID="_1425565802" r:id="rId29"/>
         </w:object>
+      </w:r>
+    </w:p>
+    <w:p>
+      <w:pPr>
+        <w:pStyle w:val="Caption"/>
+        <w:jc w:val="center"/>
+      </w:pPr>
+      <w:r>
+        <w:t xml:space="preserve">Figure </w:t>
+      </w:r>
+      <w:r>
+        <w:fldChar w:fldCharType="begin"/>
+      </w:r>
+      <w:r>
+        <w:instrText xml:space="preserve"> SEQ Figure \* ARABIC </w:instrText>
+      </w:r>
+      <w:r>
+        <w:fldChar w:fldCharType="separate"/>
+      </w:r>
+      <w:r>
+        <w:rPr>
+          <w:noProof/>
+        </w:rPr>
+        <w:t>11</w:t>
+      </w:r>
+      <w:r>
+        <w:fldChar w:fldCharType="end"/>
+      </w:r>
+      <w:r>
+        <w:t xml:space="preserve"> - JMP </w:t>
+      </w:r>
+      <w:r>
+        <w:t>Flow Diagram</w:t>
       </w:r>
     </w:p>
     <w:p/>
@@ -22360,13 +22737,50 @@
       </w:r>
     </w:p>
     <w:p>
+      <w:pPr>
+        <w:keepNext/>
+        <w:jc w:val="center"/>
+      </w:pPr>
       <w:r>
         <w:object w:dxaOrig="3385" w:dyaOrig="3324">
-          <v:shape id="_x0000_i1038" type="#_x0000_t75" style="width:169.15pt;height:166.4pt" o:ole="">
+          <v:shape id="_x0000_i1035" type="#_x0000_t75" style="width:169.15pt;height:166.4pt" o:ole="">
             <v:imagedata r:id="rId30" o:title=""/>
           </v:shape>
-          <o:OLEObject Type="Embed" ProgID="Visio.Drawing.11" ShapeID="_x0000_i1038" DrawAspect="Content" ObjectID="_1425563200" r:id="rId31"/>
+          <o:OLEObject Type="Embed" ProgID="Visio.Drawing.11" ShapeID="_x0000_i1035" DrawAspect="Content" ObjectID="_1425565803" r:id="rId31"/>
         </w:object>
+      </w:r>
+    </w:p>
+    <w:p>
+      <w:pPr>
+        <w:pStyle w:val="Caption"/>
+        <w:jc w:val="center"/>
+      </w:pPr>
+      <w:r>
+        <w:t xml:space="preserve">Figure </w:t>
+      </w:r>
+      <w:r>
+        <w:fldChar w:fldCharType="begin"/>
+      </w:r>
+      <w:r>
+        <w:instrText xml:space="preserve"> SEQ Figure \* ARABIC </w:instrText>
+      </w:r>
+      <w:r>
+        <w:fldChar w:fldCharType="separate"/>
+      </w:r>
+      <w:r>
+        <w:rPr>
+          <w:noProof/>
+        </w:rPr>
+        <w:t>12</w:t>
+      </w:r>
+      <w:r>
+        <w:fldChar w:fldCharType="end"/>
+      </w:r>
+      <w:r>
+        <w:t xml:space="preserve"> - RTS </w:t>
+      </w:r>
+      <w:r>
+        <w:t>Flow Diagram</w:t>
       </w:r>
     </w:p>
     <w:p/>
@@ -22379,18 +22793,55 @@
         </w:numPr>
       </w:pPr>
       <w:r>
+        <w:lastRenderedPageBreak/>
         <w:t>LOAD Accumulator from RAM</w:t>
       </w:r>
     </w:p>
-    <w:p/>
     <w:p>
+      <w:pPr>
+        <w:keepNext/>
+        <w:jc w:val="center"/>
+      </w:pPr>
       <w:r>
         <w:object w:dxaOrig="11395" w:dyaOrig="8247">
-          <v:shape id="_x0000_i1039" type="#_x0000_t75" style="width:468pt;height:338.25pt" o:ole="">
+          <v:shape id="_x0000_i1036" type="#_x0000_t75" style="width:468pt;height:338.25pt" o:ole="">
             <v:imagedata r:id="rId32" o:title=""/>
           </v:shape>
-          <o:OLEObject Type="Embed" ProgID="Visio.Drawing.11" ShapeID="_x0000_i1039" DrawAspect="Content" ObjectID="_1425563201" r:id="rId33"/>
+          <o:OLEObject Type="Embed" ProgID="Visio.Drawing.11" ShapeID="_x0000_i1036" DrawAspect="Content" ObjectID="_1425565804" r:id="rId33"/>
         </w:object>
+      </w:r>
+    </w:p>
+    <w:p>
+      <w:pPr>
+        <w:pStyle w:val="Caption"/>
+        <w:jc w:val="center"/>
+      </w:pPr>
+      <w:r>
+        <w:t xml:space="preserve">Figure </w:t>
+      </w:r>
+      <w:r>
+        <w:fldChar w:fldCharType="begin"/>
+      </w:r>
+      <w:r>
+        <w:instrText xml:space="preserve"> SEQ Figure \* ARABIC </w:instrText>
+      </w:r>
+      <w:r>
+        <w:fldChar w:fldCharType="separate"/>
+      </w:r>
+      <w:r>
+        <w:rPr>
+          <w:noProof/>
+        </w:rPr>
+        <w:t>13</w:t>
+      </w:r>
+      <w:r>
+        <w:fldChar w:fldCharType="end"/>
+      </w:r>
+      <w:r>
+        <w:t xml:space="preserve"> - LOAD </w:t>
+      </w:r>
+      <w:r>
+        <w:t>Flow Diagram</w:t>
       </w:r>
     </w:p>
     <w:p>
@@ -22407,13 +22858,50 @@
       </w:r>
     </w:p>
     <w:p>
+      <w:pPr>
+        <w:keepNext/>
+        <w:jc w:val="center"/>
+      </w:pPr>
       <w:r>
         <w:object w:dxaOrig="8184" w:dyaOrig="7959">
-          <v:shape id="_x0000_i1040" type="#_x0000_t75" style="width:408.9pt;height:398.05pt" o:ole="">
+          <v:shape id="_x0000_i1037" type="#_x0000_t75" style="width:408.9pt;height:398.05pt" o:ole="">
             <v:imagedata r:id="rId34" o:title=""/>
           </v:shape>
-          <o:OLEObject Type="Embed" ProgID="Visio.Drawing.11" ShapeID="_x0000_i1040" DrawAspect="Content" ObjectID="_1425563202" r:id="rId35"/>
+          <o:OLEObject Type="Embed" ProgID="Visio.Drawing.11" ShapeID="_x0000_i1037" DrawAspect="Content" ObjectID="_1425565805" r:id="rId35"/>
         </w:object>
+      </w:r>
+    </w:p>
+    <w:p>
+      <w:pPr>
+        <w:pStyle w:val="Caption"/>
+        <w:jc w:val="center"/>
+      </w:pPr>
+      <w:r>
+        <w:t xml:space="preserve">Figure </w:t>
+      </w:r>
+      <w:r>
+        <w:fldChar w:fldCharType="begin"/>
+      </w:r>
+      <w:r>
+        <w:instrText xml:space="preserve"> SEQ Figure \* ARABIC </w:instrText>
+      </w:r>
+      <w:r>
+        <w:fldChar w:fldCharType="separate"/>
+      </w:r>
+      <w:r>
+        <w:rPr>
+          <w:noProof/>
+        </w:rPr>
+        <w:t>14</w:t>
+      </w:r>
+      <w:r>
+        <w:fldChar w:fldCharType="end"/>
+      </w:r>
+      <w:r>
+        <w:t xml:space="preserve"> - STORE </w:t>
+      </w:r>
+      <w:r>
+        <w:t>Flow Diagram</w:t>
       </w:r>
     </w:p>
     <w:p>
@@ -22430,13 +22918,50 @@
       </w:r>
     </w:p>
     <w:p>
+      <w:pPr>
+        <w:keepNext/>
+        <w:jc w:val="center"/>
+      </w:pPr>
       <w:r>
         <w:object w:dxaOrig="11395" w:dyaOrig="8247">
-          <v:shape id="_x0000_i1041" type="#_x0000_t75" style="width:468pt;height:338.25pt" o:ole="">
+          <v:shape id="_x0000_i1038" type="#_x0000_t75" style="width:468pt;height:338.25pt" o:ole="">
             <v:imagedata r:id="rId36" o:title=""/>
           </v:shape>
-          <o:OLEObject Type="Embed" ProgID="Visio.Drawing.11" ShapeID="_x0000_i1041" DrawAspect="Content" ObjectID="_1425563203" r:id="rId37"/>
+          <o:OLEObject Type="Embed" ProgID="Visio.Drawing.11" ShapeID="_x0000_i1038" DrawAspect="Content" ObjectID="_1425565806" r:id="rId37"/>
         </w:object>
+      </w:r>
+    </w:p>
+    <w:p>
+      <w:pPr>
+        <w:pStyle w:val="Caption"/>
+        <w:jc w:val="center"/>
+      </w:pPr>
+      <w:r>
+        <w:t xml:space="preserve">Figure </w:t>
+      </w:r>
+      <w:r>
+        <w:fldChar w:fldCharType="begin"/>
+      </w:r>
+      <w:r>
+        <w:instrText xml:space="preserve"> SEQ Figure \* ARABIC </w:instrText>
+      </w:r>
+      <w:r>
+        <w:fldChar w:fldCharType="separate"/>
+      </w:r>
+      <w:r>
+        <w:rPr>
+          <w:noProof/>
+        </w:rPr>
+        <w:t>15</w:t>
+      </w:r>
+      <w:r>
+        <w:fldChar w:fldCharType="end"/>
+      </w:r>
+      <w:r>
+        <w:t xml:space="preserve"> - LDA </w:t>
+      </w:r>
+      <w:r>
+        <w:t>Flow Diagram</w:t>
       </w:r>
     </w:p>
     <w:p>
@@ -22453,13 +22978,50 @@
       </w:r>
     </w:p>
     <w:p>
+      <w:pPr>
+        <w:keepNext/>
+        <w:jc w:val="center"/>
+      </w:pPr>
       <w:r>
         <w:object w:dxaOrig="8184" w:dyaOrig="7959">
-          <v:shape id="_x0000_i1042" type="#_x0000_t75" style="width:408.9pt;height:398.05pt" o:ole="">
+          <v:shape id="_x0000_i1039" type="#_x0000_t75" style="width:408.9pt;height:398.05pt" o:ole="">
             <v:imagedata r:id="rId38" o:title=""/>
           </v:shape>
-          <o:OLEObject Type="Embed" ProgID="Visio.Drawing.11" ShapeID="_x0000_i1042" DrawAspect="Content" ObjectID="_1425563204" r:id="rId39"/>
+          <o:OLEObject Type="Embed" ProgID="Visio.Drawing.11" ShapeID="_x0000_i1039" DrawAspect="Content" ObjectID="_1425565807" r:id="rId39"/>
         </w:object>
+      </w:r>
+    </w:p>
+    <w:p>
+      <w:pPr>
+        <w:pStyle w:val="Caption"/>
+        <w:jc w:val="center"/>
+      </w:pPr>
+      <w:r>
+        <w:t xml:space="preserve">Figure </w:t>
+      </w:r>
+      <w:r>
+        <w:fldChar w:fldCharType="begin"/>
+      </w:r>
+      <w:r>
+        <w:instrText xml:space="preserve"> SEQ Figure \* ARABIC </w:instrText>
+      </w:r>
+      <w:r>
+        <w:fldChar w:fldCharType="separate"/>
+      </w:r>
+      <w:r>
+        <w:rPr>
+          <w:noProof/>
+        </w:rPr>
+        <w:t>16</w:t>
+      </w:r>
+      <w:r>
+        <w:fldChar w:fldCharType="end"/>
+      </w:r>
+      <w:r>
+        <w:t xml:space="preserve"> - STA </w:t>
+      </w:r>
+      <w:r>
+        <w:t>Flow Diagram</w:t>
       </w:r>
     </w:p>
     <w:p>
@@ -22471,12 +23033,56 @@
         </w:numPr>
       </w:pPr>
       <w:r>
+        <w:lastRenderedPageBreak/>
         <w:t>LOAD B Register from RAM</w:t>
       </w:r>
     </w:p>
     <w:p>
-      <w:bookmarkStart w:id="0" w:name="_GoBack"/>
-      <w:bookmarkEnd w:id="0"/>
+      <w:pPr>
+        <w:keepNext/>
+        <w:jc w:val="center"/>
+      </w:pPr>
+      <w:r>
+        <w:object w:dxaOrig="11395" w:dyaOrig="8247">
+          <v:shape id="_x0000_i1040" type="#_x0000_t75" style="width:468pt;height:338.25pt" o:ole="">
+            <v:imagedata r:id="rId40" o:title=""/>
+          </v:shape>
+          <o:OLEObject Type="Embed" ProgID="Visio.Drawing.11" ShapeID="_x0000_i1040" DrawAspect="Content" ObjectID="_1425565808" r:id="rId41"/>
+        </w:object>
+      </w:r>
+    </w:p>
+    <w:p>
+      <w:pPr>
+        <w:pStyle w:val="Caption"/>
+        <w:jc w:val="center"/>
+      </w:pPr>
+      <w:r>
+        <w:t xml:space="preserve">Figure </w:t>
+      </w:r>
+      <w:r>
+        <w:fldChar w:fldCharType="begin"/>
+      </w:r>
+      <w:r>
+        <w:instrText xml:space="preserve"> SEQ Figure \* ARABIC </w:instrText>
+      </w:r>
+      <w:r>
+        <w:fldChar w:fldCharType="separate"/>
+      </w:r>
+      <w:r>
+        <w:rPr>
+          <w:noProof/>
+        </w:rPr>
+        <w:t>17</w:t>
+      </w:r>
+      <w:r>
+        <w:fldChar w:fldCharType="end"/>
+      </w:r>
+      <w:r>
+        <w:t xml:space="preserve"> - LDB </w:t>
+      </w:r>
+      <w:r>
+        <w:t>Flow Diagram</w:t>
+      </w:r>
     </w:p>
     <w:p>
       <w:pPr>
@@ -22487,10 +23093,117 @@
         </w:numPr>
       </w:pPr>
       <w:r>
+        <w:lastRenderedPageBreak/>
         <w:t>STORE B Register to RAM</w:t>
       </w:r>
     </w:p>
-    <w:p/>
+    <w:p>
+      <w:pPr>
+        <w:keepNext/>
+        <w:jc w:val="center"/>
+      </w:pPr>
+      <w:r>
+        <w:object w:dxaOrig="8184" w:dyaOrig="7959">
+          <v:shape id="_x0000_i1041" type="#_x0000_t75" style="width:408.9pt;height:398.05pt" o:ole="">
+            <v:imagedata r:id="rId42" o:title=""/>
+          </v:shape>
+          <o:OLEObject Type="Embed" ProgID="Visio.Drawing.11" ShapeID="_x0000_i1041" DrawAspect="Content" ObjectID="_1425565809" r:id="rId43"/>
+        </w:object>
+      </w:r>
+    </w:p>
+    <w:p>
+      <w:pPr>
+        <w:pStyle w:val="Caption"/>
+        <w:jc w:val="center"/>
+      </w:pPr>
+      <w:r>
+        <w:t xml:space="preserve">Figure </w:t>
+      </w:r>
+      <w:r>
+        <w:fldChar w:fldCharType="begin"/>
+      </w:r>
+      <w:r>
+        <w:instrText xml:space="preserve"> SEQ Figure \* ARABIC </w:instrText>
+      </w:r>
+      <w:r>
+        <w:fldChar w:fldCharType="separate"/>
+      </w:r>
+      <w:r>
+        <w:rPr>
+          <w:noProof/>
+        </w:rPr>
+        <w:t>18</w:t>
+      </w:r>
+      <w:r>
+        <w:fldChar w:fldCharType="end"/>
+      </w:r>
+      <w:r>
+        <w:t xml:space="preserve"> - STB </w:t>
+      </w:r>
+      <w:r>
+        <w:t>Flow Diagram</w:t>
+      </w:r>
+    </w:p>
+    <w:p>
+      <w:pPr>
+        <w:pStyle w:val="Heading3"/>
+        <w:numPr>
+          <w:ilvl w:val="2"/>
+          <w:numId w:val="2"/>
+        </w:numPr>
+      </w:pPr>
+      <w:r>
+        <w:lastRenderedPageBreak/>
+        <w:t>INPUT Data Word to RAM</w:t>
+      </w:r>
+    </w:p>
+    <w:p>
+      <w:pPr>
+        <w:keepNext/>
+        <w:jc w:val="center"/>
+      </w:pPr>
+      <w:r>
+        <w:object w:dxaOrig="9928" w:dyaOrig="10816">
+          <v:shape id="_x0000_i1042" type="#_x0000_t75" style="width:467.3pt;height:509.45pt" o:ole="">
+            <v:imagedata r:id="rId44" o:title=""/>
+          </v:shape>
+          <o:OLEObject Type="Embed" ProgID="Visio.Drawing.11" ShapeID="_x0000_i1042" DrawAspect="Content" ObjectID="_1425565810" r:id="rId45"/>
+        </w:object>
+      </w:r>
+    </w:p>
+    <w:p>
+      <w:pPr>
+        <w:pStyle w:val="Caption"/>
+        <w:jc w:val="center"/>
+      </w:pPr>
+      <w:r>
+        <w:t xml:space="preserve">Figure </w:t>
+      </w:r>
+      <w:r>
+        <w:fldChar w:fldCharType="begin"/>
+      </w:r>
+      <w:r>
+        <w:instrText xml:space="preserve"> SEQ Figure \* ARABIC </w:instrText>
+      </w:r>
+      <w:r>
+        <w:fldChar w:fldCharType="separate"/>
+      </w:r>
+      <w:r>
+        <w:rPr>
+          <w:noProof/>
+        </w:rPr>
+        <w:t>19</w:t>
+      </w:r>
+      <w:r>
+        <w:fldChar w:fldCharType="end"/>
+      </w:r>
+      <w:r>
+        <w:t xml:space="preserve"> - INPUT </w:t>
+      </w:r>
+      <w:r>
+        <w:t>Flow Diagram</w:t>
+      </w:r>
+    </w:p>
     <w:p/>
     <w:p>
       <w:pPr>
@@ -22501,11 +23214,57 @@
         </w:numPr>
       </w:pPr>
       <w:r>
-        <w:t>INPUT Data Word to RAM</w:t>
+        <w:lastRenderedPageBreak/>
+        <w:t>OUTPUT Data Word from RAM</w:t>
       </w:r>
     </w:p>
-    <w:p/>
-    <w:p/>
+    <w:p>
+      <w:pPr>
+        <w:keepNext/>
+        <w:jc w:val="center"/>
+      </w:pPr>
+      <w:r>
+        <w:object w:dxaOrig="9928" w:dyaOrig="9489">
+          <v:shape id="_x0000_i1044" type="#_x0000_t75" style="width:467.3pt;height:446.95pt" o:ole="">
+            <v:imagedata r:id="rId46" o:title=""/>
+          </v:shape>
+          <o:OLEObject Type="Embed" ProgID="Visio.Drawing.11" ShapeID="_x0000_i1044" DrawAspect="Content" ObjectID="_1425565811" r:id="rId47"/>
+        </w:object>
+      </w:r>
+    </w:p>
+    <w:p>
+      <w:pPr>
+        <w:pStyle w:val="Caption"/>
+        <w:jc w:val="center"/>
+      </w:pPr>
+      <w:r>
+        <w:t xml:space="preserve">Figure </w:t>
+      </w:r>
+      <w:r>
+        <w:fldChar w:fldCharType="begin"/>
+      </w:r>
+      <w:r>
+        <w:instrText xml:space="preserve"> SEQ Figure \* ARABIC </w:instrText>
+      </w:r>
+      <w:r>
+        <w:fldChar w:fldCharType="separate"/>
+      </w:r>
+      <w:r>
+        <w:rPr>
+          <w:noProof/>
+        </w:rPr>
+        <w:t>20</w:t>
+      </w:r>
+      <w:r>
+        <w:fldChar w:fldCharType="end"/>
+      </w:r>
+      <w:r>
+        <w:t xml:space="preserve"> - OUTPUT </w:t>
+      </w:r>
+      <w:r>
+        <w:t>Flow Diagram</w:t>
+      </w:r>
+    </w:p>
     <w:p>
       <w:pPr>
         <w:pStyle w:val="Heading3"/>
@@ -22515,11 +23274,14 @@
         </w:numPr>
       </w:pPr>
       <w:r>
-        <w:t>OUTPUT Data Word from RAM</w:t>
+        <w:t>LOAD Mask Register of HVPI</w:t>
       </w:r>
     </w:p>
-    <w:p/>
-    <w:p/>
+    <w:p>
+      <w:r>
+        <w:t>IN PROGRESS</w:t>
+      </w:r>
+    </w:p>
     <w:p>
       <w:pPr>
         <w:pStyle w:val="Heading3"/>
@@ -22529,24 +23291,57 @@
         </w:numPr>
       </w:pPr>
       <w:r>
-        <w:t>LOAD Mask Register of HVPI</w:t>
+        <w:lastRenderedPageBreak/>
+        <w:t>NOP</w:t>
       </w:r>
     </w:p>
-    <w:p/>
-    <w:p/>
     <w:p>
       <w:pPr>
-        <w:pStyle w:val="Heading3"/>
-        <w:numPr>
-          <w:ilvl w:val="2"/>
-          <w:numId w:val="2"/>
-        </w:numPr>
+        <w:keepNext/>
+        <w:jc w:val="center"/>
       </w:pPr>
       <w:r>
-        <w:t>NOP</w:t>
+        <w:object w:dxaOrig="3385" w:dyaOrig="3324">
+          <v:shape id="_x0000_i1043" type="#_x0000_t75" style="width:169.15pt;height:166.4pt" o:ole="">
+            <v:imagedata r:id="rId48" o:title=""/>
+          </v:shape>
+          <o:OLEObject Type="Embed" ProgID="Visio.Drawing.11" ShapeID="_x0000_i1043" DrawAspect="Content" ObjectID="_1425565812" r:id="rId49"/>
+        </w:object>
       </w:r>
     </w:p>
-    <w:p/>
+    <w:p>
+      <w:pPr>
+        <w:pStyle w:val="Caption"/>
+        <w:jc w:val="center"/>
+      </w:pPr>
+      <w:r>
+        <w:t xml:space="preserve">Figure </w:t>
+      </w:r>
+      <w:r>
+        <w:fldChar w:fldCharType="begin"/>
+      </w:r>
+      <w:r>
+        <w:instrText xml:space="preserve"> SEQ Figure \* ARABIC </w:instrText>
+      </w:r>
+      <w:r>
+        <w:fldChar w:fldCharType="separate"/>
+      </w:r>
+      <w:r>
+        <w:rPr>
+          <w:noProof/>
+        </w:rPr>
+        <w:t>21</w:t>
+      </w:r>
+      <w:r>
+        <w:fldChar w:fldCharType="end"/>
+      </w:r>
+      <w:r>
+        <w:t xml:space="preserve"> - NOP </w:t>
+      </w:r>
+      <w:r>
+        <w:t>Flow Diagram</w:t>
+      </w:r>
+    </w:p>
     <w:p>
       <w:pPr>
         <w:pStyle w:val="Heading2"/>
@@ -22558,19 +23353,20 @@
       <w:r>
         <w:t>Direct Mapped Cache</w:t>
       </w:r>
+      <w:bookmarkStart w:id="0" w:name="_GoBack"/>
+      <w:bookmarkEnd w:id="0"/>
     </w:p>
-    <w:p/>
     <w:p>
       <w:pPr>
         <w:keepNext/>
         <w:jc w:val="center"/>
       </w:pPr>
       <w:r>
-        <w:object w:dxaOrig="10137" w:dyaOrig="8119">
-          <v:shape id="_x0000_i1026" type="#_x0000_t75" style="width:468pt;height:374.95pt" o:ole="">
-            <v:imagedata r:id="rId40" o:title=""/>
+        <w:object w:dxaOrig="9917" w:dyaOrig="8119">
+          <v:shape id="_x0000_i1045" type="#_x0000_t75" style="width:467.3pt;height:383.1pt" o:ole="">
+            <v:imagedata r:id="rId50" o:title=""/>
           </v:shape>
-          <o:OLEObject Type="Embed" ProgID="Visio.Drawing.11" ShapeID="_x0000_i1026" DrawAspect="Content" ObjectID="_1425563205" r:id="rId41"/>
+          <o:OLEObject Type="Embed" ProgID="Visio.Drawing.11" ShapeID="_x0000_i1045" DrawAspect="Content" ObjectID="_1425565813" r:id="rId51"/>
         </w:object>
       </w:r>
     </w:p>
@@ -22582,16 +23378,29 @@
       <w:r>
         <w:t xml:space="preserve">Figure </w:t>
       </w:r>
-      <w:fldSimple w:instr=" SEQ Figure \* ARABIC ">
-        <w:r>
-          <w:rPr>
-            <w:noProof/>
-          </w:rPr>
-          <w:t>2</w:t>
-        </w:r>
-      </w:fldSimple>
-      <w:r>
-        <w:t xml:space="preserve"> - Direct Mapped Cache Flow Diagram</w:t>
+      <w:r>
+        <w:fldChar w:fldCharType="begin"/>
+      </w:r>
+      <w:r>
+        <w:instrText xml:space="preserve"> SEQ Figure \* ARABIC </w:instrText>
+      </w:r>
+      <w:r>
+        <w:fldChar w:fldCharType="separate"/>
+      </w:r>
+      <w:r>
+        <w:rPr>
+          <w:noProof/>
+        </w:rPr>
+        <w:t>22</w:t>
+      </w:r>
+      <w:r>
+        <w:fldChar w:fldCharType="end"/>
+      </w:r>
+      <w:r>
+        <w:t xml:space="preserve"> - </w:t>
+      </w:r>
+      <w:r>
+        <w:t>Direct Mapped Cache Flow Diagram</w:t>
       </w:r>
     </w:p>
     <w:p>
@@ -22603,6 +23412,7 @@
         </w:numPr>
       </w:pPr>
       <w:r>
+        <w:lastRenderedPageBreak/>
         <w:t>Conclusion</w:t>
       </w:r>
     </w:p>
@@ -22616,7 +23426,6 @@
         </w:numPr>
       </w:pPr>
       <w:r>
-        <w:lastRenderedPageBreak/>
         <w:t>References</w:t>
       </w:r>
     </w:p>
@@ -23307,7 +24116,7 @@
     <w:uiPriority w:val="35"/>
     <w:unhideWhenUsed/>
     <w:qFormat/>
-    <w:rsid w:val="009E61B6"/>
+    <w:rsid w:val="00164A59"/>
     <w:pPr>
       <w:spacing w:line="240" w:lineRule="auto"/>
     </w:pPr>
@@ -23777,7 +24586,7 @@
     <w:uiPriority w:val="35"/>
     <w:unhideWhenUsed/>
     <w:qFormat/>
-    <w:rsid w:val="009E61B6"/>
+    <w:rsid w:val="00164A59"/>
     <w:pPr>
       <w:spacing w:line="240" w:lineRule="auto"/>
     </w:pPr>

</xml_diff>